<commit_message>
login register notification Use Case
</commit_message>
<xml_diff>
--- a/Technical Feasibility.docx
+++ b/Technical Feasibility.docx
@@ -211,8 +211,42 @@
           <w:szCs w:val="32"/>
           <w:lang w:bidi="ar-EG"/>
         </w:rPr>
-        <w:t xml:space="preserve">work on the real world </w:t>
-      </w:r>
+        <w:t xml:space="preserve">work </w:t>
+      </w:r>
+      <w:r>
+        <w:rPr>
+          <w:sz w:val="32"/>
+          <w:szCs w:val="32"/>
+          <w:lang w:bidi="ar-EG"/>
+        </w:rPr>
+        <w:t>in</w:t>
+      </w:r>
+      <w:r>
+        <w:rPr>
+          <w:sz w:val="32"/>
+          <w:szCs w:val="32"/>
+          <w:lang w:bidi="ar-EG"/>
+        </w:rPr>
+        <w:t xml:space="preserve"> the real </w:t>
+      </w:r>
+      <w:proofErr w:type="gramStart"/>
+      <w:r>
+        <w:rPr>
+          <w:sz w:val="32"/>
+          <w:szCs w:val="32"/>
+          <w:lang w:bidi="ar-EG"/>
+        </w:rPr>
+        <w:t xml:space="preserve">world </w:t>
+      </w:r>
+      <w:r>
+        <w:rPr>
+          <w:sz w:val="32"/>
+          <w:szCs w:val="32"/>
+          <w:lang w:bidi="ar-EG"/>
+        </w:rPr>
+        <w:t>.</w:t>
+      </w:r>
+      <w:proofErr w:type="gramEnd"/>
       <w:r>
         <w:rPr>
           <w:sz w:val="32"/>
@@ -220,24 +254,16 @@
           <w:lang w:bidi="ar-EG"/>
         </w:rPr>
         <w:br/>
-        <w:t xml:space="preserve">-there is some new features is still under studying by the </w:t>
-      </w:r>
-      <w:proofErr w:type="gramStart"/>
-      <w:r>
-        <w:rPr>
-          <w:sz w:val="32"/>
-          <w:szCs w:val="32"/>
-          <w:lang w:bidi="ar-EG"/>
-        </w:rPr>
-        <w:t>team .</w:t>
-      </w:r>
-      <w:proofErr w:type="gramEnd"/>
+        <w:t>-there is some new features is still under studying by the team .</w:t>
+      </w:r>
     </w:p>
     <w:p>
       <w:pPr>
         <w:rPr>
-          <w:sz w:val="32"/>
-          <w:szCs w:val="32"/>
+          <w:rFonts w:hint="cs"/>
+          <w:sz w:val="32"/>
+          <w:szCs w:val="32"/>
+          <w:rtl/>
           <w:lang w:bidi="ar-EG"/>
         </w:rPr>
       </w:pPr>
@@ -258,15 +284,14 @@
         </w:rPr>
         <w:t xml:space="preserve">2- familiarity with the delivery </w:t>
       </w:r>
-      <w:proofErr w:type="gramStart"/>
-      <w:r>
-        <w:rPr>
-          <w:b/>
-          <w:bCs/>
-          <w:sz w:val="36"/>
-          <w:szCs w:val="36"/>
-        </w:rPr>
-        <w:t>application</w:t>
+      <w:r>
+        <w:rPr>
+          <w:b/>
+          <w:bCs/>
+          <w:sz w:val="36"/>
+          <w:szCs w:val="36"/>
+        </w:rPr>
+        <w:t>System</w:t>
       </w:r>
       <w:r>
         <w:rPr>
@@ -286,17 +311,7 @@
           <w:sz w:val="36"/>
           <w:szCs w:val="36"/>
         </w:rPr>
-        <w:t xml:space="preserve"> is</w:t>
-      </w:r>
-      <w:proofErr w:type="gramEnd"/>
-      <w:r>
-        <w:rPr>
-          <w:b/>
-          <w:bCs/>
-          <w:sz w:val="36"/>
-          <w:szCs w:val="36"/>
-        </w:rPr>
-        <w:t xml:space="preserve"> medium risk:</w:t>
+        <w:t xml:space="preserve"> is medium risk:</w:t>
       </w:r>
       <w:r>
         <w:rPr>

</xml_diff>